<commit_message>
List of atraction to each airport
If I forgot to did something in my class just write to me, or do it by
yourself if it's not a problem.
</commit_message>
<xml_diff>
--- a/Lista atrakcji.docx
+++ b/Lista atrakcji.docx
@@ -3,6 +3,11 @@
 <w:document xmlns:wpc="http://schemas.microsoft.com/office/word/2010/wordprocessingCanvas" xmlns:mc="http://schemas.openxmlformats.org/markup-compatibility/2006" xmlns:o="urn:schemas-microsoft-com:office:office" xmlns:r="http://schemas.openxmlformats.org/officeDocument/2006/relationships" xmlns:m="http://schemas.openxmlformats.org/officeDocument/2006/math" xmlns:v="urn:schemas-microsoft-com:vml" xmlns:wp14="http://schemas.microsoft.com/office/word/2010/wordprocessingDrawing" xmlns:wp="http://schemas.openxmlformats.org/drawingml/2006/wordprocessingDrawing" xmlns:w10="urn:schemas-microsoft-com:office:word" xmlns:w="http://schemas.openxmlformats.org/wordprocessingml/2006/main" xmlns:w14="http://schemas.microsoft.com/office/word/2010/wordml" xmlns:w15="http://schemas.microsoft.com/office/word/2012/wordml" xmlns:wpg="http://schemas.microsoft.com/office/word/2010/wordprocessingGroup" xmlns:wpi="http://schemas.microsoft.com/office/word/2010/wordprocessingInk" xmlns:wne="http://schemas.microsoft.com/office/word/2006/wordml" xmlns:wps="http://schemas.microsoft.com/office/word/2010/wordprocessingShape" mc:Ignorable="w14 w15 wp14">
   <w:body>
     <w:p>
+      <w:pPr>
+        <w:rPr>
+          <w:lang w:val="en-US"/>
+        </w:rPr>
+      </w:pPr>
       <w:r>
         <w:rPr>
           <w:rFonts w:ascii="ArialMT" w:hAnsi="ArialMT" w:cs="ArialMT"/>
@@ -13,6 +18,9 @@
         <w:t>Copenhagen</w:t>
       </w:r>
       <w:r>
+        <w:rPr>
+          <w:lang w:val="en-US"/>
+        </w:rPr>
         <w:t>:</w:t>
       </w:r>
     </w:p>
@@ -153,43 +161,7 @@
           <w:szCs w:val="20"/>
           <w:lang w:val="en-US"/>
         </w:rPr>
-        <w:t>Two</w:t>
-      </w:r>
-      <w:r>
-        <w:rPr>
-          <w:rFonts w:ascii="ArialMT" w:hAnsi="ArialMT" w:cs="ArialMT"/>
-          <w:sz w:val="20"/>
-          <w:szCs w:val="20"/>
-          <w:lang w:val="en-US"/>
-        </w:rPr>
-        <w:t xml:space="preserve"> day</w:t>
-      </w:r>
-      <w:r>
-        <w:rPr>
-          <w:rFonts w:ascii="ArialMT" w:hAnsi="ArialMT" w:cs="ArialMT"/>
-          <w:sz w:val="20"/>
-          <w:szCs w:val="20"/>
-          <w:lang w:val="en-US"/>
-        </w:rPr>
-        <w:t>s</w:t>
-      </w:r>
-      <w:r>
-        <w:rPr>
-          <w:rFonts w:ascii="ArialMT" w:hAnsi="ArialMT" w:cs="ArialMT"/>
-          <w:sz w:val="20"/>
-          <w:szCs w:val="20"/>
-          <w:lang w:val="en-US"/>
-        </w:rPr>
-        <w:t xml:space="preserve"> tour of </w:t>
-      </w:r>
-      <w:r>
-        <w:rPr>
-          <w:rFonts w:ascii="ArialMT" w:hAnsi="ArialMT" w:cs="ArialMT"/>
-          <w:sz w:val="20"/>
-          <w:szCs w:val="20"/>
-          <w:lang w:val="en-US"/>
-        </w:rPr>
-        <w:t>Copenhagen</w:t>
+        <w:t>Two days tour of Copenhagen</w:t>
       </w:r>
     </w:p>
     <w:p>
@@ -331,39 +303,32 @@
           <w:szCs w:val="20"/>
           <w:lang w:val="en-US"/>
         </w:rPr>
-        <w:t>to</w:t>
-      </w:r>
-      <w:r>
-        <w:rPr>
-          <w:rFonts w:ascii="ArialMT" w:hAnsi="ArialMT" w:cs="ArialMT"/>
-          <w:sz w:val="20"/>
-          <w:szCs w:val="20"/>
-          <w:lang w:val="en-US"/>
-        </w:rPr>
-        <w:t xml:space="preserve"> </w:t>
-      </w:r>
-      <w:r>
-        <w:rPr>
-          <w:rFonts w:ascii="ArialMT" w:hAnsi="ArialMT" w:cs="ArialMT"/>
-          <w:sz w:val="20"/>
-          <w:szCs w:val="20"/>
-          <w:lang w:val="en-US"/>
-        </w:rPr>
-        <w:t>airport</w:t>
-      </w:r>
-    </w:p>
-    <w:p>
-      <w:pPr>
-        <w:rPr>
-          <w:lang w:val="en-US"/>
-        </w:rPr>
-      </w:pPr>
-    </w:p>
-    <w:p>
-      <w:r>
+        <w:t>to airport</w:t>
+      </w:r>
+    </w:p>
+    <w:p>
+      <w:pPr>
+        <w:rPr>
+          <w:lang w:val="en-US"/>
+        </w:rPr>
+      </w:pPr>
+    </w:p>
+    <w:p>
+      <w:pPr>
+        <w:rPr>
+          <w:lang w:val="en-US"/>
+        </w:rPr>
+      </w:pPr>
+      <w:r>
+        <w:rPr>
+          <w:lang w:val="en-US"/>
+        </w:rPr>
         <w:t>Roma</w:t>
       </w:r>
       <w:r>
+        <w:rPr>
+          <w:lang w:val="en-US"/>
+        </w:rPr>
         <w:t>:</w:t>
       </w:r>
     </w:p>
@@ -481,28 +446,21 @@
           <w:rStyle w:val="hps"/>
           <w:lang w:val="en"/>
         </w:rPr>
-        <w:t xml:space="preserve">Sightseeing of </w:t>
-      </w:r>
-      <w:r>
+        <w:t>Sightseeing of the Vatican City</w:t>
+      </w:r>
+    </w:p>
+    <w:p>
+      <w:pPr>
         <w:rPr>
           <w:rStyle w:val="hps"/>
           <w:lang w:val="en"/>
         </w:rPr>
-        <w:t>the Vatican City</w:t>
-      </w:r>
-    </w:p>
-    <w:p>
-      <w:pPr>
+      </w:pPr>
+      <w:r>
         <w:rPr>
           <w:rStyle w:val="hps"/>
           <w:lang w:val="en"/>
         </w:rPr>
-      </w:pPr>
-      <w:r>
-        <w:rPr>
-          <w:rStyle w:val="hps"/>
-          <w:lang w:val="en"/>
-        </w:rPr>
         <w:t>One day tour of Roma</w:t>
       </w:r>
     </w:p>
@@ -522,16 +480,7 @@
           <w:szCs w:val="20"/>
           <w:lang w:val="en-US"/>
         </w:rPr>
-        <w:t xml:space="preserve">Two days tour of </w:t>
-      </w:r>
-      <w:r>
-        <w:rPr>
-          <w:rFonts w:ascii="ArialMT" w:hAnsi="ArialMT" w:cs="ArialMT"/>
-          <w:sz w:val="20"/>
-          <w:szCs w:val="20"/>
-          <w:lang w:val="en-US"/>
-        </w:rPr>
-        <w:t>Roma</w:t>
+        <w:t>Two days tour of Roma</w:t>
       </w:r>
     </w:p>
     <w:p>
@@ -700,44 +649,26 @@
           <w:szCs w:val="20"/>
           <w:lang w:val="en-US"/>
         </w:rPr>
-        <w:t xml:space="preserve">One day tour of </w:t>
-      </w:r>
-      <w:r>
-        <w:rPr>
-          <w:rFonts w:ascii="ArialMT" w:hAnsi="ArialMT" w:cs="ArialMT"/>
-          <w:sz w:val="20"/>
-          <w:szCs w:val="20"/>
-          <w:lang w:val="en-US"/>
-        </w:rPr>
-        <w:t>Paris</w:t>
-      </w:r>
-    </w:p>
-    <w:p>
-      <w:pPr>
-        <w:rPr>
-          <w:rFonts w:ascii="ArialMT" w:hAnsi="ArialMT" w:cs="ArialMT"/>
-          <w:sz w:val="20"/>
-          <w:szCs w:val="20"/>
-          <w:lang w:val="en-US"/>
-        </w:rPr>
-      </w:pPr>
-      <w:r>
-        <w:rPr>
-          <w:rFonts w:ascii="ArialMT" w:hAnsi="ArialMT" w:cs="ArialMT"/>
-          <w:sz w:val="20"/>
-          <w:szCs w:val="20"/>
-          <w:lang w:val="en-US"/>
-        </w:rPr>
-        <w:t xml:space="preserve">Two days tour of </w:t>
-      </w:r>
-      <w:r>
-        <w:rPr>
-          <w:rFonts w:ascii="ArialMT" w:hAnsi="ArialMT" w:cs="ArialMT"/>
-          <w:sz w:val="20"/>
-          <w:szCs w:val="20"/>
-          <w:lang w:val="en-US"/>
-        </w:rPr>
-        <w:t>Paris</w:t>
+        <w:t>One day tour of Paris</w:t>
+      </w:r>
+    </w:p>
+    <w:p>
+      <w:pPr>
+        <w:rPr>
+          <w:rFonts w:ascii="ArialMT" w:hAnsi="ArialMT" w:cs="ArialMT"/>
+          <w:sz w:val="20"/>
+          <w:szCs w:val="20"/>
+          <w:lang w:val="en-US"/>
+        </w:rPr>
+      </w:pPr>
+      <w:r>
+        <w:rPr>
+          <w:rFonts w:ascii="ArialMT" w:hAnsi="ArialMT" w:cs="ArialMT"/>
+          <w:sz w:val="20"/>
+          <w:szCs w:val="20"/>
+          <w:lang w:val="en-US"/>
+        </w:rPr>
+        <w:t>Two days tour of Paris</w:t>
       </w:r>
     </w:p>
     <w:p>
@@ -766,7 +697,6 @@
           <w:lang w:val="en-US"/>
         </w:rPr>
       </w:pPr>
-      <w:proofErr w:type="spellStart"/>
       <w:r>
         <w:rPr>
           <w:lang w:val="en-US"/>
@@ -777,9 +707,14 @@
         <w:rPr>
           <w:lang w:val="en-US"/>
         </w:rPr>
+        <w:t>r</w:t>
+      </w:r>
+      <w:r>
+        <w:rPr>
+          <w:lang w:val="en-US"/>
+        </w:rPr>
         <w:t>saw</w:t>
       </w:r>
-      <w:proofErr w:type="spellEnd"/>
       <w:r>
         <w:rPr>
           <w:lang w:val="en-US"/>
@@ -868,7 +803,18 @@
           <w:szCs w:val="20"/>
           <w:lang w:val="en-US"/>
         </w:rPr>
-        <w:t>Pick-up from hotel</w:t>
+        <w:t xml:space="preserve">Pick-up from </w:t>
+      </w:r>
+      <w:bookmarkStart w:id="0" w:name="_GoBack"/>
+      <w:bookmarkEnd w:id="0"/>
+      <w:r>
+        <w:rPr>
+          <w:rFonts w:ascii="ArialMT" w:hAnsi="ArialMT" w:cs="ArialMT"/>
+          <w:sz w:val="20"/>
+          <w:szCs w:val="20"/>
+          <w:lang w:val="en-US"/>
+        </w:rPr>
+        <w:t>hotel</w:t>
       </w:r>
       <w:r>
         <w:rPr>
@@ -905,44 +851,26 @@
           <w:szCs w:val="20"/>
           <w:lang w:val="en-US"/>
         </w:rPr>
-        <w:t xml:space="preserve">One day tour of </w:t>
-      </w:r>
-      <w:r>
-        <w:rPr>
-          <w:rFonts w:ascii="ArialMT" w:hAnsi="ArialMT" w:cs="ArialMT"/>
-          <w:sz w:val="20"/>
-          <w:szCs w:val="20"/>
-          <w:lang w:val="en-US"/>
-        </w:rPr>
-        <w:t>Warsaw</w:t>
-      </w:r>
-    </w:p>
-    <w:p>
-      <w:pPr>
-        <w:rPr>
-          <w:rFonts w:ascii="ArialMT" w:hAnsi="ArialMT" w:cs="ArialMT"/>
-          <w:sz w:val="20"/>
-          <w:szCs w:val="20"/>
-          <w:lang w:val="en-US"/>
-        </w:rPr>
-      </w:pPr>
-      <w:r>
-        <w:rPr>
-          <w:rFonts w:ascii="ArialMT" w:hAnsi="ArialMT" w:cs="ArialMT"/>
-          <w:sz w:val="20"/>
-          <w:szCs w:val="20"/>
-          <w:lang w:val="en-US"/>
-        </w:rPr>
-        <w:t xml:space="preserve">Two days tour of </w:t>
-      </w:r>
-      <w:r>
-        <w:rPr>
-          <w:rFonts w:ascii="ArialMT" w:hAnsi="ArialMT" w:cs="ArialMT"/>
-          <w:sz w:val="20"/>
-          <w:szCs w:val="20"/>
-          <w:lang w:val="en-US"/>
-        </w:rPr>
-        <w:t>Warsaw</w:t>
+        <w:t>One day tour of Warsaw</w:t>
+      </w:r>
+    </w:p>
+    <w:p>
+      <w:pPr>
+        <w:rPr>
+          <w:rFonts w:ascii="ArialMT" w:hAnsi="ArialMT" w:cs="ArialMT"/>
+          <w:sz w:val="20"/>
+          <w:szCs w:val="20"/>
+          <w:lang w:val="en-US"/>
+        </w:rPr>
+      </w:pPr>
+      <w:r>
+        <w:rPr>
+          <w:rFonts w:ascii="ArialMT" w:hAnsi="ArialMT" w:cs="ArialMT"/>
+          <w:sz w:val="20"/>
+          <w:szCs w:val="20"/>
+          <w:lang w:val="en-US"/>
+        </w:rPr>
+        <w:t>Two days tour of Warsaw</w:t>
       </w:r>
     </w:p>
     <w:p>
@@ -975,13 +903,7 @@
         <w:rPr>
           <w:lang w:val="en-US"/>
         </w:rPr>
-        <w:t>HND</w:t>
-      </w:r>
-      <w:r>
-        <w:rPr>
-          <w:lang w:val="en-US"/>
-        </w:rPr>
-        <w:t>):</w:t>
+        <w:t>HND):</w:t>
       </w:r>
     </w:p>
     <w:p>
@@ -1102,47 +1024,27 @@
           <w:szCs w:val="20"/>
           <w:lang w:val="en-US"/>
         </w:rPr>
-        <w:t xml:space="preserve">One day tour of </w:t>
-      </w:r>
-      <w:r>
-        <w:rPr>
-          <w:rFonts w:ascii="ArialMT" w:hAnsi="ArialMT" w:cs="ArialMT"/>
-          <w:sz w:val="20"/>
-          <w:szCs w:val="20"/>
-          <w:lang w:val="en-US"/>
-        </w:rPr>
-        <w:t>Tokyo</w:t>
-      </w:r>
-    </w:p>
-    <w:p>
-      <w:pPr>
-        <w:rPr>
-          <w:rFonts w:ascii="ArialMT" w:hAnsi="ArialMT" w:cs="ArialMT"/>
-          <w:sz w:val="20"/>
-          <w:szCs w:val="20"/>
-          <w:lang w:val="en-US"/>
-        </w:rPr>
-      </w:pPr>
-      <w:r>
-        <w:rPr>
-          <w:rFonts w:ascii="ArialMT" w:hAnsi="ArialMT" w:cs="ArialMT"/>
-          <w:sz w:val="20"/>
-          <w:szCs w:val="20"/>
-          <w:lang w:val="en-US"/>
-        </w:rPr>
-        <w:t xml:space="preserve">Two days tour of </w:t>
-      </w:r>
-      <w:r>
-        <w:rPr>
-          <w:rFonts w:ascii="ArialMT" w:hAnsi="ArialMT" w:cs="ArialMT"/>
-          <w:sz w:val="20"/>
-          <w:szCs w:val="20"/>
-          <w:lang w:val="en-US"/>
-        </w:rPr>
-        <w:t>Tokyo</w:t>
-      </w:r>
-      <w:bookmarkStart w:id="0" w:name="_GoBack"/>
-      <w:bookmarkEnd w:id="0"/>
+        <w:t>One day tour of Tokyo</w:t>
+      </w:r>
+    </w:p>
+    <w:p>
+      <w:pPr>
+        <w:rPr>
+          <w:rFonts w:ascii="ArialMT" w:hAnsi="ArialMT" w:cs="ArialMT"/>
+          <w:sz w:val="20"/>
+          <w:szCs w:val="20"/>
+          <w:lang w:val="en-US"/>
+        </w:rPr>
+      </w:pPr>
+      <w:r>
+        <w:rPr>
+          <w:rFonts w:ascii="ArialMT" w:hAnsi="ArialMT" w:cs="ArialMT"/>
+          <w:sz w:val="20"/>
+          <w:szCs w:val="20"/>
+          <w:lang w:val="en-US"/>
+        </w:rPr>
+        <w:t>Two days tour of Tokyo</w:t>
+      </w:r>
     </w:p>
     <w:p>
       <w:pPr>

</xml_diff>